<commit_message>
- got rid of some unused files - updated readme
</commit_message>
<xml_diff>
--- a/src/main/webapp/WEB-INF/resourceFiles/Template.docx
+++ b/src/main/webapp/WEB-INF/resourceFiles/Template.docx
@@ -83,7 +83,7 @@
                     <w:ind w:left="340"/>
                     <w:rPr>
                       <w:rFonts w:ascii="Open Sans" w:hAnsi="Open Sans" w:cs="Open Sans"/>
-                      <w:color w:val="auto"/>
+                      <w:color w:val="FF0000"/>
                       <w:sz w:val="18"/>
                       <w:szCs w:val="18"/>
                     </w:rPr>
@@ -93,7 +93,7 @@
                       <w:rPr>
                         <w:rFonts w:ascii="Open Sans" w:hAnsi="Open Sans" w:cs="Open Sans"/>
                         <w:bCs/>
-                        <w:color w:val="auto"/>
+                        <w:color w:val="FF0000"/>
                         <w:sz w:val="18"/>
                         <w:szCs w:val="18"/>
                         <w:lang w:val="en-US"/>
@@ -111,7 +111,7 @@
                         <w:rPr>
                           <w:rFonts w:ascii="Open Sans" w:hAnsi="Open Sans" w:cs="Open Sans"/>
                           <w:bCs/>
-                          <w:color w:val="auto"/>
+                          <w:color w:val="FF0000"/>
                           <w:sz w:val="18"/>
                           <w:szCs w:val="18"/>
                           <w:lang w:val="en-US"/>
@@ -124,7 +124,7 @@
                     <w:rPr>
                       <w:rFonts w:ascii="Open Sans" w:hAnsi="Open Sans" w:cs="Open Sans"/>
                       <w:bCs/>
-                      <w:color w:val="auto"/>
+                      <w:color w:val="FF0000"/>
                       <w:sz w:val="18"/>
                       <w:szCs w:val="18"/>
                       <w:lang w:val="en-US"/>
@@ -136,7 +136,7 @@
                       <w:rPr>
                         <w:rFonts w:ascii="Open Sans" w:hAnsi="Open Sans" w:cs="Open Sans"/>
                         <w:bCs/>
-                        <w:color w:val="auto"/>
+                        <w:color w:val="FF0000"/>
                         <w:sz w:val="18"/>
                         <w:szCs w:val="18"/>
                         <w:lang w:val="en-US"/>
@@ -154,7 +154,7 @@
                         <w:rPr>
                           <w:rFonts w:ascii="Open Sans" w:hAnsi="Open Sans" w:cs="Open Sans"/>
                           <w:bCs/>
-                          <w:color w:val="auto"/>
+                          <w:color w:val="FF0000"/>
                           <w:sz w:val="18"/>
                           <w:szCs w:val="18"/>
                           <w:lang w:val="en-US"/>
@@ -167,7 +167,7 @@
                     <w:rPr>
                       <w:rFonts w:ascii="Open Sans" w:hAnsi="Open Sans" w:cs="Open Sans"/>
                       <w:bCs/>
-                      <w:color w:val="auto"/>
+                      <w:color w:val="FF0000"/>
                       <w:sz w:val="18"/>
                       <w:szCs w:val="18"/>
                       <w:lang w:val="en-US"/>
@@ -179,7 +179,7 @@
                       <w:rPr>
                         <w:rFonts w:ascii="Open Sans" w:hAnsi="Open Sans" w:cs="Open Sans"/>
                         <w:bCs/>
-                        <w:color w:val="auto"/>
+                        <w:color w:val="FF0000"/>
                         <w:sz w:val="18"/>
                         <w:szCs w:val="18"/>
                         <w:lang w:val="en-US"/>
@@ -197,7 +197,7 @@
                         <w:rPr>
                           <w:rFonts w:ascii="Open Sans" w:hAnsi="Open Sans" w:cs="Open Sans"/>
                           <w:bCs/>
-                          <w:color w:val="auto"/>
+                          <w:color w:val="FF0000"/>
                           <w:sz w:val="18"/>
                           <w:szCs w:val="18"/>
                           <w:lang w:val="en-US"/>
@@ -209,7 +209,7 @@
                         <w:rPr>
                           <w:rFonts w:ascii="Open Sans" w:hAnsi="Open Sans" w:cs="Open Sans"/>
                           <w:bCs/>
-                          <w:color w:val="auto"/>
+                          <w:color w:val="FF0000"/>
                           <w:sz w:val="18"/>
                           <w:szCs w:val="18"/>
                           <w:lang w:val="en-US"/>
@@ -223,7 +223,7 @@
                     <w:rPr>
                       <w:rFonts w:ascii="Open Sans" w:hAnsi="Open Sans" w:cs="Open Sans"/>
                       <w:bCs/>
-                      <w:color w:val="auto"/>
+                      <w:color w:val="FF0000"/>
                       <w:sz w:val="18"/>
                       <w:szCs w:val="18"/>
                       <w:lang w:val="en-US"/>
@@ -234,7 +234,7 @@
                     <w:sdtPr>
                       <w:rPr>
                         <w:rFonts w:ascii="Open Sans" w:hAnsi="Open Sans" w:cs="Open Sans"/>
-                        <w:color w:val="auto"/>
+                        <w:color w:val="FF0000"/>
                         <w:sz w:val="18"/>
                         <w:szCs w:val="18"/>
                         <w:lang w:val="en-US"/>
@@ -251,7 +251,7 @@
                       <w:r>
                         <w:rPr>
                           <w:rFonts w:ascii="Open Sans" w:hAnsi="Open Sans" w:cs="Open Sans"/>
-                          <w:color w:val="auto"/>
+                          <w:color w:val="FF0000"/>
                           <w:sz w:val="18"/>
                           <w:szCs w:val="18"/>
                           <w:lang w:val="en-US"/>
@@ -262,7 +262,7 @@
                       <w:r>
                         <w:rPr>
                           <w:rFonts w:ascii="Open Sans" w:hAnsi="Open Sans" w:cs="Open Sans"/>
-                          <w:color w:val="auto"/>
+                          <w:color w:val="FF0000"/>
                           <w:sz w:val="18"/>
                           <w:szCs w:val="18"/>
                           <w:lang w:val="en-US"/>
@@ -273,7 +273,7 @@
                       <w:r>
                         <w:rPr>
                           <w:rFonts w:ascii="Open Sans" w:hAnsi="Open Sans" w:cs="Open Sans"/>
-                          <w:color w:val="auto"/>
+                          <w:color w:val="FF0000"/>
                           <w:sz w:val="18"/>
                           <w:szCs w:val="18"/>
                           <w:lang w:val="en-US"/>
@@ -284,7 +284,7 @@
                       <w:r>
                         <w:rPr>
                           <w:rFonts w:ascii="Open Sans" w:hAnsi="Open Sans" w:cs="Open Sans"/>
-                          <w:color w:val="auto"/>
+                          <w:color w:val="FF0000"/>
                           <w:sz w:val="18"/>
                           <w:szCs w:val="18"/>
                           <w:lang w:val="en-US"/>
@@ -295,7 +295,7 @@
                       <w:r>
                         <w:rPr>
                           <w:rFonts w:ascii="Open Sans" w:hAnsi="Open Sans" w:cs="Open Sans"/>
-                          <w:color w:val="auto"/>
+                          <w:color w:val="FF0000"/>
                           <w:sz w:val="18"/>
                           <w:szCs w:val="18"/>
                           <w:lang w:val="en-US"/>
@@ -307,7 +307,7 @@
                   <w:r>
                     <w:rPr>
                       <w:rFonts w:ascii="Open Sans" w:hAnsi="Open Sans" w:cs="Open Sans"/>
-                      <w:color w:val="auto"/>
+                      <w:color w:val="FF0000"/>
                       <w:sz w:val="18"/>
                       <w:szCs w:val="18"/>
                     </w:rPr>
@@ -317,7 +317,7 @@
                     <w:sdtPr>
                       <w:rPr>
                         <w:rFonts w:ascii="Open Sans" w:hAnsi="Open Sans" w:cs="Open Sans"/>
-                        <w:color w:val="auto"/>
+                        <w:color w:val="FF0000"/>
                         <w:sz w:val="18"/>
                         <w:szCs w:val="18"/>
                       </w:rPr>
@@ -333,7 +333,7 @@
                       <w:r>
                         <w:rPr>
                           <w:rFonts w:ascii="Open Sans" w:hAnsi="Open Sans" w:cs="Open Sans"/>
-                          <w:color w:val="auto"/>
+                          <w:color w:val="FF0000"/>
                           <w:sz w:val="18"/>
                           <w:szCs w:val="18"/>
                         </w:rPr>
@@ -343,7 +343,7 @@
                       <w:r>
                         <w:rPr>
                           <w:rFonts w:ascii="Open Sans" w:hAnsi="Open Sans" w:cs="Open Sans"/>
-                          <w:color w:val="auto"/>
+                          <w:color w:val="FF0000"/>
                           <w:sz w:val="18"/>
                           <w:szCs w:val="18"/>
                         </w:rPr>
@@ -353,7 +353,7 @@
                       <w:r>
                         <w:rPr>
                           <w:rFonts w:ascii="Open Sans" w:hAnsi="Open Sans" w:cs="Open Sans"/>
-                          <w:color w:val="auto"/>
+                          <w:color w:val="FF0000"/>
                           <w:sz w:val="18"/>
                           <w:szCs w:val="18"/>
                         </w:rPr>
@@ -364,7 +364,7 @@
                   <w:r>
                     <w:rPr>
                       <w:rFonts w:ascii="Open Sans" w:hAnsi="Open Sans" w:cs="Open Sans"/>
-                      <w:color w:val="auto"/>
+                      <w:color w:val="FF0000"/>
                       <w:sz w:val="18"/>
                       <w:szCs w:val="18"/>
                     </w:rPr>
@@ -375,7 +375,7 @@
                   <w:sdtPr>
                     <w:rPr>
                       <w:rFonts w:ascii="Open Sans" w:hAnsi="Open Sans" w:cs="Open Sans"/>
-                      <w:color w:val="auto"/>
+                      <w:color w:val="FF0000"/>
                       <w:sz w:val="18"/>
                       <w:szCs w:val="18"/>
                     </w:rPr>
@@ -394,7 +394,7 @@
                         <w:ind w:left="340"/>
                         <w:rPr>
                           <w:rFonts w:ascii="Open Sans" w:hAnsi="Open Sans" w:cs="Open Sans"/>
-                          <w:color w:val="auto"/>
+                          <w:color w:val="FF0000"/>
                           <w:sz w:val="18"/>
                           <w:szCs w:val="18"/>
                         </w:rPr>
@@ -402,7 +402,7 @@
                       <w:r>
                         <w:rPr>
                           <w:rFonts w:ascii="Open Sans" w:hAnsi="Open Sans" w:cs="Open Sans"/>
-                          <w:color w:val="auto"/>
+                          <w:color w:val="FF0000"/>
                           <w:sz w:val="18"/>
                           <w:szCs w:val="18"/>
                         </w:rPr>
@@ -455,7 +455,7 @@
                     <a:blip r:embed="rId12" cstate="print">
                       <a:extLst>
                         <a:ext uri="{28A0092B-C50C-407E-A947-70E740481C1C}">
-                          <a14:useLocalDpi xmlns:wps="http://schemas.microsoft.com/office/word/2010/wordprocessingShape" xmlns:wpi="http://schemas.microsoft.com/office/word/2010/wordprocessingInk" xmlns:wpg="http://schemas.microsoft.com/office/word/2010/wordprocessingGroup" xmlns:wpc="http://schemas.microsoft.com/office/word/2010/wordprocessingCanvas" xmlns:cx="http://schemas.microsoft.com/office/drawing/2014/chartex" xmlns:a14="http://schemas.microsoft.com/office/drawing/2010/main" xmlns:lc="http://schemas.openxmlformats.org/drawingml/2006/lockedCanvas" xmlns:comp="http://schemas.openxmlformats.org/drawingml/2006/compatibility" xmlns:we="http://schemas.microsoft.com/office/webextensions/webextension/2010/11" xmlns:wetp="http://schemas.microsoft.com/office/webextensions/taskpanes/2010/11" xmlns:w16cid="http://schemas.microsoft.com/office/word/2016/wordml/cid" xmlns:w16se="http://schemas.microsoft.com/office/word/2015/wordml/symex" xmlns:b="http://schemas.openxmlformats.org/officeDocument/2006/bibliography" xmlns:odgm="http://opendope.org/SmartArt/DataHierarchy" xmlns:odi="http://opendope.org/components" xmlns:oda="http://opendope.org/answers" xmlns:odq="http://opendope.org/questions" xmlns:odc="http://opendope.org/conditions" xmlns:odx="http://opendope.org/xpaths" xmlns:cppr="http://schemas.microsoft.com/office/2006/coverPageProps" xmlns:pvml="urn:schemas-microsoft-com:office:powerpoint" xmlns:w10="urn:schemas-microsoft-com:office:word" xmlns:v="urn:schemas-microsoft-com:vml" xmlns:o="urn:schemas-microsoft-com:office:office" xmlns:xvml="urn:schemas-microsoft-com:office:excel" xmlns:dsp="http://schemas.microsoft.com/office/drawing/2008/diagram" xmlns:xdr="http://schemas.openxmlformats.org/drawingml/2006/spreadsheetDrawing" xmlns:dgm="http://schemas.openxmlformats.org/drawingml/2006/diagram" xmlns:c14="http://schemas.microsoft.com/office/drawing/2007/8/2/chart" xmlns:cdr="http://schemas.openxmlformats.org/drawingml/2006/chartDrawing" xmlns:c="http://schemas.openxmlformats.org/drawingml/2006/chart" xmlns:sl="http://schemas.openxmlformats.org/schemaLibrary/2006/main" xmlns:mc="http://schemas.openxmlformats.org/markup-compatibility/2006" xmlns:wp14="http://schemas.microsoft.com/office/word/2010/wordprocessingDrawing" xmlns:w14="http://schemas.microsoft.com/office/word/2010/wordml" xmlns:w15="http://schemas.microsoft.com/office/word/2012/wordml" xmlns:w="http://schemas.openxmlformats.org/wordprocessingml/2006/main" xmlns="" xmlns:arto="http://schemas.microsoft.com/office/word/2006/arto" val="0"/>
+                          <a14:useLocalDpi xmlns:arto="http://schemas.microsoft.com/office/word/2006/arto" xmlns="" xmlns:w="http://schemas.openxmlformats.org/wordprocessingml/2006/main" xmlns:w15="http://schemas.microsoft.com/office/word/2012/wordml" xmlns:w14="http://schemas.microsoft.com/office/word/2010/wordml" xmlns:wp14="http://schemas.microsoft.com/office/word/2010/wordprocessingDrawing" xmlns:mc="http://schemas.openxmlformats.org/markup-compatibility/2006" xmlns:sl="http://schemas.openxmlformats.org/schemaLibrary/2006/main" xmlns:c="http://schemas.openxmlformats.org/drawingml/2006/chart" xmlns:cdr="http://schemas.openxmlformats.org/drawingml/2006/chartDrawing" xmlns:c14="http://schemas.microsoft.com/office/drawing/2007/8/2/chart" xmlns:dgm="http://schemas.openxmlformats.org/drawingml/2006/diagram" xmlns:xdr="http://schemas.openxmlformats.org/drawingml/2006/spreadsheetDrawing" xmlns:dsp="http://schemas.microsoft.com/office/drawing/2008/diagram" xmlns:xvml="urn:schemas-microsoft-com:office:excel" xmlns:o="urn:schemas-microsoft-com:office:office" xmlns:v="urn:schemas-microsoft-com:vml" xmlns:w10="urn:schemas-microsoft-com:office:word" xmlns:pvml="urn:schemas-microsoft-com:office:powerpoint" xmlns:cppr="http://schemas.microsoft.com/office/2006/coverPageProps" xmlns:odx="http://opendope.org/xpaths" xmlns:odc="http://opendope.org/conditions" xmlns:odq="http://opendope.org/questions" xmlns:oda="http://opendope.org/answers" xmlns:odi="http://opendope.org/components" xmlns:odgm="http://opendope.org/SmartArt/DataHierarchy" xmlns:b="http://schemas.openxmlformats.org/officeDocument/2006/bibliography" xmlns:w16se="http://schemas.microsoft.com/office/word/2015/wordml/symex" xmlns:w16cid="http://schemas.microsoft.com/office/word/2016/wordml/cid" xmlns:wetp="http://schemas.microsoft.com/office/webextensions/taskpanes/2010/11" xmlns:we="http://schemas.microsoft.com/office/webextensions/webextension/2010/11" xmlns:comp="http://schemas.openxmlformats.org/drawingml/2006/compatibility" xmlns:lc="http://schemas.openxmlformats.org/drawingml/2006/lockedCanvas" xmlns:a14="http://schemas.microsoft.com/office/drawing/2010/main" xmlns:cx="http://schemas.microsoft.com/office/drawing/2014/chartex" xmlns:wpc="http://schemas.microsoft.com/office/word/2010/wordprocessingCanvas" xmlns:wpg="http://schemas.microsoft.com/office/word/2010/wordprocessingGroup" xmlns:wpi="http://schemas.microsoft.com/office/word/2010/wordprocessingInk" xmlns:wps="http://schemas.microsoft.com/office/word/2010/wordprocessingShape" val="0"/>
                         </a:ext>
                       </a:extLst>
                     </a:blip>
@@ -2595,7 +2595,7 @@
         </w:rPr>
         <w:lastRenderedPageBreak/>
         <w:pict>
-          <v:rect id="_x0000_s1036" style="position:absolute;margin-left:2416.5pt;margin-top:290.3pt;width:523.3pt;height:458.2pt;z-index:251671552;visibility:visible;mso-wrap-distance-left:12pt;mso-wrap-distance-top:12pt;mso-wrap-distance-right:12pt;mso-wrap-distance-bottom:12pt;mso-position-horizontal:right;mso-position-horizontal-relative:margin;mso-position-vertical-relative:page;mso-width-relative:margin;mso-height-relative:margin" filled="f" stroked="f">
+          <v:rect id="_x0000_s1036" style="position:absolute;margin-left:2899.8pt;margin-top:290.3pt;width:523.3pt;height:458.2pt;z-index:251671552;visibility:visible;mso-wrap-distance-left:12pt;mso-wrap-distance-top:12pt;mso-wrap-distance-right:12pt;mso-wrap-distance-bottom:12pt;mso-position-horizontal:right;mso-position-horizontal-relative:margin;mso-position-vertical-relative:page;mso-width-relative:margin;mso-height-relative:margin" filled="f" stroked="f">
             <v:textbox style="mso-next-textbox:#_x0000_s1036" inset="0,0,0,0">
               <w:txbxContent>
                 <w:tbl>
@@ -3292,7 +3292,7 @@
           <w:lang w:val="en-US" w:eastAsia="en-US"/>
         </w:rPr>
         <w:pict>
-          <v:shape id="_x0000_s1035" type="#_x0000_t202" style="position:absolute;margin-left:962pt;margin-top:796.65pt;width:121.1pt;height:31.75pt;z-index:251672576;visibility:visible;mso-wrap-distance-left:12pt;mso-wrap-distance-top:12pt;mso-wrap-distance-right:12pt;mso-wrap-distance-bottom:12pt;mso-position-horizontal:right;mso-position-horizontal-relative:margin;mso-position-vertical-relative:page;mso-height-relative:margin" o:gfxdata="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" filled="f" stroked="f" strokeweight="1pt">
+          <v:shape id="_x0000_s1035" type="#_x0000_t202" style="position:absolute;margin-left:1043.1pt;margin-top:796.65pt;width:121.1pt;height:31.75pt;z-index:251672576;visibility:visible;mso-wrap-distance-left:12pt;mso-wrap-distance-top:12pt;mso-wrap-distance-right:12pt;mso-wrap-distance-bottom:12pt;mso-position-horizontal:right;mso-position-horizontal-relative:margin;mso-position-vertical-relative:page;mso-height-relative:margin" o:gfxdata="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" filled="f" stroked="f" strokeweight="1pt">
             <v:stroke miterlimit="4"/>
             <v:textbox style="mso-next-textbox:#_x0000_s1035" inset="0,0,0,0">
               <w:txbxContent>
@@ -3524,7 +3524,7 @@
                     <a:blip r:embed="rId12" cstate="print">
                       <a:extLst>
                         <a:ext uri="{28A0092B-C50C-407E-A947-70E740481C1C}">
-                          <a14:useLocalDpi xmlns:wps="http://schemas.microsoft.com/office/word/2010/wordprocessingShape" xmlns:wpi="http://schemas.microsoft.com/office/word/2010/wordprocessingInk" xmlns:wpg="http://schemas.microsoft.com/office/word/2010/wordprocessingGroup" xmlns:wpc="http://schemas.microsoft.com/office/word/2010/wordprocessingCanvas" xmlns:cx="http://schemas.microsoft.com/office/drawing/2014/chartex" xmlns:a14="http://schemas.microsoft.com/office/drawing/2010/main" xmlns:lc="http://schemas.openxmlformats.org/drawingml/2006/lockedCanvas" xmlns:comp="http://schemas.openxmlformats.org/drawingml/2006/compatibility" xmlns:we="http://schemas.microsoft.com/office/webextensions/webextension/2010/11" xmlns:wetp="http://schemas.microsoft.com/office/webextensions/taskpanes/2010/11" xmlns:w16cid="http://schemas.microsoft.com/office/word/2016/wordml/cid" xmlns:w16se="http://schemas.microsoft.com/office/word/2015/wordml/symex" xmlns:b="http://schemas.openxmlformats.org/officeDocument/2006/bibliography" xmlns:odgm="http://opendope.org/SmartArt/DataHierarchy" xmlns:odi="http://opendope.org/components" xmlns:oda="http://opendope.org/answers" xmlns:odq="http://opendope.org/questions" xmlns:odc="http://opendope.org/conditions" xmlns:odx="http://opendope.org/xpaths" xmlns:cppr="http://schemas.microsoft.com/office/2006/coverPageProps" xmlns:pvml="urn:schemas-microsoft-com:office:powerpoint" xmlns:w10="urn:schemas-microsoft-com:office:word" xmlns:v="urn:schemas-microsoft-com:vml" xmlns:o="urn:schemas-microsoft-com:office:office" xmlns:xvml="urn:schemas-microsoft-com:office:excel" xmlns:dsp="http://schemas.microsoft.com/office/drawing/2008/diagram" xmlns:xdr="http://schemas.openxmlformats.org/drawingml/2006/spreadsheetDrawing" xmlns:dgm="http://schemas.openxmlformats.org/drawingml/2006/diagram" xmlns:c14="http://schemas.microsoft.com/office/drawing/2007/8/2/chart" xmlns:cdr="http://schemas.openxmlformats.org/drawingml/2006/chartDrawing" xmlns:c="http://schemas.openxmlformats.org/drawingml/2006/chart" xmlns:sl="http://schemas.openxmlformats.org/schemaLibrary/2006/main" xmlns:mc="http://schemas.openxmlformats.org/markup-compatibility/2006" xmlns:wp14="http://schemas.microsoft.com/office/word/2010/wordprocessingDrawing" xmlns:w14="http://schemas.microsoft.com/office/word/2010/wordml" xmlns:w15="http://schemas.microsoft.com/office/word/2012/wordml" xmlns:w="http://schemas.openxmlformats.org/wordprocessingml/2006/main" xmlns="" xmlns:arto="http://schemas.microsoft.com/office/word/2006/arto" val="0"/>
+                          <a14:useLocalDpi xmlns:arto="http://schemas.microsoft.com/office/word/2006/arto" xmlns="" xmlns:w="http://schemas.openxmlformats.org/wordprocessingml/2006/main" xmlns:w15="http://schemas.microsoft.com/office/word/2012/wordml" xmlns:w14="http://schemas.microsoft.com/office/word/2010/wordml" xmlns:wp14="http://schemas.microsoft.com/office/word/2010/wordprocessingDrawing" xmlns:mc="http://schemas.openxmlformats.org/markup-compatibility/2006" xmlns:sl="http://schemas.openxmlformats.org/schemaLibrary/2006/main" xmlns:c="http://schemas.openxmlformats.org/drawingml/2006/chart" xmlns:cdr="http://schemas.openxmlformats.org/drawingml/2006/chartDrawing" xmlns:c14="http://schemas.microsoft.com/office/drawing/2007/8/2/chart" xmlns:dgm="http://schemas.openxmlformats.org/drawingml/2006/diagram" xmlns:xdr="http://schemas.openxmlformats.org/drawingml/2006/spreadsheetDrawing" xmlns:dsp="http://schemas.microsoft.com/office/drawing/2008/diagram" xmlns:xvml="urn:schemas-microsoft-com:office:excel" xmlns:o="urn:schemas-microsoft-com:office:office" xmlns:v="urn:schemas-microsoft-com:vml" xmlns:w10="urn:schemas-microsoft-com:office:word" xmlns:pvml="urn:schemas-microsoft-com:office:powerpoint" xmlns:cppr="http://schemas.microsoft.com/office/2006/coverPageProps" xmlns:odx="http://opendope.org/xpaths" xmlns:odc="http://opendope.org/conditions" xmlns:odq="http://opendope.org/questions" xmlns:oda="http://opendope.org/answers" xmlns:odi="http://opendope.org/components" xmlns:odgm="http://opendope.org/SmartArt/DataHierarchy" xmlns:b="http://schemas.openxmlformats.org/officeDocument/2006/bibliography" xmlns:w16se="http://schemas.microsoft.com/office/word/2015/wordml/symex" xmlns:w16cid="http://schemas.microsoft.com/office/word/2016/wordml/cid" xmlns:wetp="http://schemas.microsoft.com/office/webextensions/taskpanes/2010/11" xmlns:we="http://schemas.microsoft.com/office/webextensions/webextension/2010/11" xmlns:comp="http://schemas.openxmlformats.org/drawingml/2006/compatibility" xmlns:lc="http://schemas.openxmlformats.org/drawingml/2006/lockedCanvas" xmlns:a14="http://schemas.microsoft.com/office/drawing/2010/main" xmlns:cx="http://schemas.microsoft.com/office/drawing/2014/chartex" xmlns:wpc="http://schemas.microsoft.com/office/word/2010/wordprocessingCanvas" xmlns:wpg="http://schemas.microsoft.com/office/word/2010/wordprocessingGroup" xmlns:wpi="http://schemas.microsoft.com/office/word/2010/wordprocessingInk" xmlns:wps="http://schemas.microsoft.com/office/word/2010/wordprocessingShape" val="0"/>
                         </a:ext>
                       </a:extLst>
                     </a:blip>
@@ -5066,6 +5066,7 @@
     <w:rsid w:val="0077796F"/>
     <w:rsid w:val="00842787"/>
     <w:rsid w:val="00941618"/>
+    <w:rsid w:val="009D536E"/>
     <w:rsid w:val="00A35B26"/>
     <w:rsid w:val="00C475FB"/>
     <w:rsid w:val="00E05C3F"/>
@@ -6393,6 +6394,14 @@
 </file>
 
 <file path=customXml/item1.xml><?xml version="1.0" encoding="utf-8"?>
+<odc:conditions xmlns:w="http://schemas.openxmlformats.org/wordprocessingml/2006/main" xmlns:w15="http://schemas.microsoft.com/office/word/2012/wordml" xmlns:r="http://schemas.openxmlformats.org/officeDocument/2006/relationships" xmlns:m="http://schemas.openxmlformats.org/officeDocument/2006/math" xmlns:w14="http://schemas.microsoft.com/office/word/2010/wordml" xmlns:wp="http://schemas.openxmlformats.org/drawingml/2006/wordprocessingDrawing" xmlns:a="http://schemas.openxmlformats.org/drawingml/2006/main" xmlns:wp14="http://schemas.microsoft.com/office/word/2010/wordprocessingDrawing" xmlns:mc="http://schemas.openxmlformats.org/markup-compatibility/2006" xmlns:sl="http://schemas.openxmlformats.org/schemaLibrary/2006/main" xmlns:wne="http://schemas.microsoft.com/office/word/2006/wordml" xmlns:c="http://schemas.openxmlformats.org/drawingml/2006/chart" xmlns:cdr="http://schemas.openxmlformats.org/drawingml/2006/chartDrawing" xmlns:c14="http://schemas.microsoft.com/office/drawing/2007/8/2/chart" xmlns:dgm="http://schemas.openxmlformats.org/drawingml/2006/diagram" xmlns:pic="http://schemas.openxmlformats.org/drawingml/2006/picture" xmlns:xdr="http://schemas.openxmlformats.org/drawingml/2006/spreadsheetDrawing" xmlns:dsp="http://schemas.microsoft.com/office/drawing/2008/diagram" xmlns:xvml="urn:schemas-microsoft-com:office:excel" xmlns:o="urn:schemas-microsoft-com:office:office" xmlns:v="urn:schemas-microsoft-com:vml" xmlns:w10="urn:schemas-microsoft-com:office:word" xmlns:pvml="urn:schemas-microsoft-com:office:powerpoint" xmlns:cppr="http://schemas.microsoft.com/office/2006/coverPageProps" xmlns:odx="http://opendope.org/xpaths" xmlns:odc="http://opendope.org/conditions" xmlns:odq="http://opendope.org/questions" xmlns:oda="http://opendope.org/answers" xmlns:odi="http://opendope.org/components" xmlns:odgm="http://opendope.org/SmartArt/DataHierarchy" xmlns:b="http://schemas.openxmlformats.org/officeDocument/2006/bibliography" xmlns:w16se="http://schemas.microsoft.com/office/word/2015/wordml/symex" xmlns:w16cid="http://schemas.microsoft.com/office/word/2016/wordml/cid" xmlns:wetp="http://schemas.microsoft.com/office/webextensions/taskpanes/2010/11" xmlns:we="http://schemas.microsoft.com/office/webextensions/webextension/2010/11" xmlns:comp="http://schemas.openxmlformats.org/drawingml/2006/compatibility" xmlns:lc="http://schemas.openxmlformats.org/drawingml/2006/lockedCanvas"/>
+</file>
+
+<file path=customXml/item2.xml><?xml version="1.0" encoding="utf-8"?>
+<odi:components xmlns:w="http://schemas.openxmlformats.org/wordprocessingml/2006/main" xmlns:w15="http://schemas.microsoft.com/office/word/2012/wordml" xmlns:r="http://schemas.openxmlformats.org/officeDocument/2006/relationships" xmlns:m="http://schemas.openxmlformats.org/officeDocument/2006/math" xmlns:w14="http://schemas.microsoft.com/office/word/2010/wordml" xmlns:wp="http://schemas.openxmlformats.org/drawingml/2006/wordprocessingDrawing" xmlns:a="http://schemas.openxmlformats.org/drawingml/2006/main" xmlns:wp14="http://schemas.microsoft.com/office/word/2010/wordprocessingDrawing" xmlns:mc="http://schemas.openxmlformats.org/markup-compatibility/2006" xmlns:sl="http://schemas.openxmlformats.org/schemaLibrary/2006/main" xmlns:wne="http://schemas.microsoft.com/office/word/2006/wordml" xmlns:c="http://schemas.openxmlformats.org/drawingml/2006/chart" xmlns:cdr="http://schemas.openxmlformats.org/drawingml/2006/chartDrawing" xmlns:c14="http://schemas.microsoft.com/office/drawing/2007/8/2/chart" xmlns:dgm="http://schemas.openxmlformats.org/drawingml/2006/diagram" xmlns:pic="http://schemas.openxmlformats.org/drawingml/2006/picture" xmlns:xdr="http://schemas.openxmlformats.org/drawingml/2006/spreadsheetDrawing" xmlns:dsp="http://schemas.microsoft.com/office/drawing/2008/diagram" xmlns:xvml="urn:schemas-microsoft-com:office:excel" xmlns:o="urn:schemas-microsoft-com:office:office" xmlns:v="urn:schemas-microsoft-com:vml" xmlns:w10="urn:schemas-microsoft-com:office:word" xmlns:pvml="urn:schemas-microsoft-com:office:powerpoint" xmlns:cppr="http://schemas.microsoft.com/office/2006/coverPageProps" xmlns:odx="http://opendope.org/xpaths" xmlns:odc="http://opendope.org/conditions" xmlns:odq="http://opendope.org/questions" xmlns:oda="http://opendope.org/answers" xmlns:odi="http://opendope.org/components" xmlns:odgm="http://opendope.org/SmartArt/DataHierarchy" xmlns:b="http://schemas.openxmlformats.org/officeDocument/2006/bibliography" xmlns:w16se="http://schemas.microsoft.com/office/word/2015/wordml/symex" xmlns:w16cid="http://schemas.microsoft.com/office/word/2016/wordml/cid" xmlns:wetp="http://schemas.microsoft.com/office/webextensions/taskpanes/2010/11" xmlns:we="http://schemas.microsoft.com/office/webextensions/webextension/2010/11" xmlns:comp="http://schemas.openxmlformats.org/drawingml/2006/compatibility" xmlns:lc="http://schemas.openxmlformats.org/drawingml/2006/lockedCanvas"/>
+</file>
+
+<file path=customXml/item3.xml><?xml version="1.0" encoding="utf-8"?>
 <yourxml>
   <project_title>Hi, this is Title!</project_title>
   <project_reference>QXXXX_1234</project_reference>
@@ -6432,14 +6441,6 @@
   </work_packages_table>
   <date>Day, DD Month 2018</date>
 </yourxml>
-</file>
-
-<file path=customXml/item2.xml><?xml version="1.0" encoding="utf-8"?>
-<odi:components xmlns:w="http://schemas.openxmlformats.org/wordprocessingml/2006/main" xmlns:w15="http://schemas.microsoft.com/office/word/2012/wordml" xmlns:r="http://schemas.openxmlformats.org/officeDocument/2006/relationships" xmlns:m="http://schemas.openxmlformats.org/officeDocument/2006/math" xmlns:w14="http://schemas.microsoft.com/office/word/2010/wordml" xmlns:wp="http://schemas.openxmlformats.org/drawingml/2006/wordprocessingDrawing" xmlns:a="http://schemas.openxmlformats.org/drawingml/2006/main" xmlns:wp14="http://schemas.microsoft.com/office/word/2010/wordprocessingDrawing" xmlns:mc="http://schemas.openxmlformats.org/markup-compatibility/2006" xmlns:sl="http://schemas.openxmlformats.org/schemaLibrary/2006/main" xmlns:wne="http://schemas.microsoft.com/office/word/2006/wordml" xmlns:c="http://schemas.openxmlformats.org/drawingml/2006/chart" xmlns:cdr="http://schemas.openxmlformats.org/drawingml/2006/chartDrawing" xmlns:c14="http://schemas.microsoft.com/office/drawing/2007/8/2/chart" xmlns:dgm="http://schemas.openxmlformats.org/drawingml/2006/diagram" xmlns:pic="http://schemas.openxmlformats.org/drawingml/2006/picture" xmlns:xdr="http://schemas.openxmlformats.org/drawingml/2006/spreadsheetDrawing" xmlns:dsp="http://schemas.microsoft.com/office/drawing/2008/diagram" xmlns:xvml="urn:schemas-microsoft-com:office:excel" xmlns:o="urn:schemas-microsoft-com:office:office" xmlns:v="urn:schemas-microsoft-com:vml" xmlns:w10="urn:schemas-microsoft-com:office:word" xmlns:pvml="urn:schemas-microsoft-com:office:powerpoint" xmlns:cppr="http://schemas.microsoft.com/office/2006/coverPageProps" xmlns:odx="http://opendope.org/xpaths" xmlns:odc="http://opendope.org/conditions" xmlns:odq="http://opendope.org/questions" xmlns:oda="http://opendope.org/answers" xmlns:odi="http://opendope.org/components" xmlns:odgm="http://opendope.org/SmartArt/DataHierarchy" xmlns:b="http://schemas.openxmlformats.org/officeDocument/2006/bibliography" xmlns:w16se="http://schemas.microsoft.com/office/word/2015/wordml/symex" xmlns:w16cid="http://schemas.microsoft.com/office/word/2016/wordml/cid" xmlns:wetp="http://schemas.microsoft.com/office/webextensions/taskpanes/2010/11" xmlns:we="http://schemas.microsoft.com/office/webextensions/webextension/2010/11" xmlns:comp="http://schemas.openxmlformats.org/drawingml/2006/compatibility" xmlns:lc="http://schemas.openxmlformats.org/drawingml/2006/lockedCanvas"/>
-</file>
-
-<file path=customXml/item3.xml><?xml version="1.0" encoding="utf-8"?>
-<odc:conditions xmlns:w="http://schemas.openxmlformats.org/wordprocessingml/2006/main" xmlns:w15="http://schemas.microsoft.com/office/word/2012/wordml" xmlns:r="http://schemas.openxmlformats.org/officeDocument/2006/relationships" xmlns:m="http://schemas.openxmlformats.org/officeDocument/2006/math" xmlns:w14="http://schemas.microsoft.com/office/word/2010/wordml" xmlns:wp="http://schemas.openxmlformats.org/drawingml/2006/wordprocessingDrawing" xmlns:a="http://schemas.openxmlformats.org/drawingml/2006/main" xmlns:wp14="http://schemas.microsoft.com/office/word/2010/wordprocessingDrawing" xmlns:mc="http://schemas.openxmlformats.org/markup-compatibility/2006" xmlns:sl="http://schemas.openxmlformats.org/schemaLibrary/2006/main" xmlns:wne="http://schemas.microsoft.com/office/word/2006/wordml" xmlns:c="http://schemas.openxmlformats.org/drawingml/2006/chart" xmlns:cdr="http://schemas.openxmlformats.org/drawingml/2006/chartDrawing" xmlns:c14="http://schemas.microsoft.com/office/drawing/2007/8/2/chart" xmlns:dgm="http://schemas.openxmlformats.org/drawingml/2006/diagram" xmlns:pic="http://schemas.openxmlformats.org/drawingml/2006/picture" xmlns:xdr="http://schemas.openxmlformats.org/drawingml/2006/spreadsheetDrawing" xmlns:dsp="http://schemas.microsoft.com/office/drawing/2008/diagram" xmlns:xvml="urn:schemas-microsoft-com:office:excel" xmlns:o="urn:schemas-microsoft-com:office:office" xmlns:v="urn:schemas-microsoft-com:vml" xmlns:w10="urn:schemas-microsoft-com:office:word" xmlns:pvml="urn:schemas-microsoft-com:office:powerpoint" xmlns:cppr="http://schemas.microsoft.com/office/2006/coverPageProps" xmlns:odx="http://opendope.org/xpaths" xmlns:odc="http://opendope.org/conditions" xmlns:odq="http://opendope.org/questions" xmlns:oda="http://opendope.org/answers" xmlns:odi="http://opendope.org/components" xmlns:odgm="http://opendope.org/SmartArt/DataHierarchy" xmlns:b="http://schemas.openxmlformats.org/officeDocument/2006/bibliography" xmlns:w16se="http://schemas.microsoft.com/office/word/2015/wordml/symex" xmlns:w16cid="http://schemas.microsoft.com/office/word/2016/wordml/cid" xmlns:wetp="http://schemas.microsoft.com/office/webextensions/taskpanes/2010/11" xmlns:we="http://schemas.microsoft.com/office/webextensions/webextension/2010/11" xmlns:comp="http://schemas.openxmlformats.org/drawingml/2006/compatibility" xmlns:lc="http://schemas.openxmlformats.org/drawingml/2006/lockedCanvas"/>
 </file>
 
 <file path=customXml/item4.xml><?xml version="1.0" encoding="utf-8"?>
@@ -6593,8 +6594,46 @@
 </file>
 
 <file path=customXml/itemProps1.xml><?xml version="1.0" encoding="utf-8"?>
-<ds:datastoreItem xmlns:ds="http://schemas.openxmlformats.org/officeDocument/2006/customXml" ds:itemID="{672B7537-4F74-470F-942E-E29758ABDB01}">
-  <ds:schemaRefs/>
+<ds:datastoreItem xmlns:ds="http://schemas.openxmlformats.org/officeDocument/2006/customXml" ds:itemID="{64CCC6BA-E202-4886-B8FD-CBC459AE4551}">
+  <ds:schemaRefs>
+    <ds:schemaRef ds:uri="http://schemas.openxmlformats.org/wordprocessingml/2006/main"/>
+    <ds:schemaRef ds:uri="http://schemas.microsoft.com/office/word/2012/wordml"/>
+    <ds:schemaRef ds:uri="http://schemas.openxmlformats.org/officeDocument/2006/relationships"/>
+    <ds:schemaRef ds:uri="http://schemas.openxmlformats.org/officeDocument/2006/math"/>
+    <ds:schemaRef ds:uri="http://schemas.microsoft.com/office/word/2010/wordml"/>
+    <ds:schemaRef ds:uri="http://schemas.openxmlformats.org/drawingml/2006/wordprocessingDrawing"/>
+    <ds:schemaRef ds:uri="http://schemas.openxmlformats.org/drawingml/2006/main"/>
+    <ds:schemaRef ds:uri="http://schemas.microsoft.com/office/word/2010/wordprocessingDrawing"/>
+    <ds:schemaRef ds:uri="http://schemas.openxmlformats.org/markup-compatibility/2006"/>
+    <ds:schemaRef ds:uri="http://schemas.openxmlformats.org/schemaLibrary/2006/main"/>
+    <ds:schemaRef ds:uri="http://schemas.microsoft.com/office/word/2006/wordml"/>
+    <ds:schemaRef ds:uri="http://schemas.openxmlformats.org/drawingml/2006/chart"/>
+    <ds:schemaRef ds:uri="http://schemas.openxmlformats.org/drawingml/2006/chartDrawing"/>
+    <ds:schemaRef ds:uri="http://schemas.microsoft.com/office/drawing/2007/8/2/chart"/>
+    <ds:schemaRef ds:uri="http://schemas.openxmlformats.org/drawingml/2006/diagram"/>
+    <ds:schemaRef ds:uri="http://schemas.openxmlformats.org/drawingml/2006/picture"/>
+    <ds:schemaRef ds:uri="http://schemas.openxmlformats.org/drawingml/2006/spreadsheetDrawing"/>
+    <ds:schemaRef ds:uri="http://schemas.microsoft.com/office/drawing/2008/diagram"/>
+    <ds:schemaRef ds:uri="urn:schemas-microsoft-com:office:excel"/>
+    <ds:schemaRef ds:uri="urn:schemas-microsoft-com:office:office"/>
+    <ds:schemaRef ds:uri="urn:schemas-microsoft-com:vml"/>
+    <ds:schemaRef ds:uri="urn:schemas-microsoft-com:office:word"/>
+    <ds:schemaRef ds:uri="urn:schemas-microsoft-com:office:powerpoint"/>
+    <ds:schemaRef ds:uri="http://schemas.microsoft.com/office/2006/coverPageProps"/>
+    <ds:schemaRef ds:uri="http://opendope.org/xpaths"/>
+    <ds:schemaRef ds:uri="http://opendope.org/conditions"/>
+    <ds:schemaRef ds:uri="http://opendope.org/questions"/>
+    <ds:schemaRef ds:uri="http://opendope.org/answers"/>
+    <ds:schemaRef ds:uri="http://opendope.org/components"/>
+    <ds:schemaRef ds:uri="http://opendope.org/SmartArt/DataHierarchy"/>
+    <ds:schemaRef ds:uri="http://schemas.openxmlformats.org/officeDocument/2006/bibliography"/>
+    <ds:schemaRef ds:uri="http://schemas.microsoft.com/office/word/2015/wordml/symex"/>
+    <ds:schemaRef ds:uri="http://schemas.microsoft.com/office/word/2016/wordml/cid"/>
+    <ds:schemaRef ds:uri="http://schemas.microsoft.com/office/webextensions/taskpanes/2010/11"/>
+    <ds:schemaRef ds:uri="http://schemas.microsoft.com/office/webextensions/webextension/2010/11"/>
+    <ds:schemaRef ds:uri="http://schemas.openxmlformats.org/drawingml/2006/compatibility"/>
+    <ds:schemaRef ds:uri="http://schemas.openxmlformats.org/drawingml/2006/lockedCanvas"/>
+  </ds:schemaRefs>
 </ds:datastoreItem>
 </file>
 
@@ -6643,46 +6682,8 @@
 </file>
 
 <file path=customXml/itemProps3.xml><?xml version="1.0" encoding="utf-8"?>
-<ds:datastoreItem xmlns:ds="http://schemas.openxmlformats.org/officeDocument/2006/customXml" ds:itemID="{64CCC6BA-E202-4886-B8FD-CBC459AE4551}">
-  <ds:schemaRefs>
-    <ds:schemaRef ds:uri="http://schemas.openxmlformats.org/wordprocessingml/2006/main"/>
-    <ds:schemaRef ds:uri="http://schemas.microsoft.com/office/word/2012/wordml"/>
-    <ds:schemaRef ds:uri="http://schemas.openxmlformats.org/officeDocument/2006/relationships"/>
-    <ds:schemaRef ds:uri="http://schemas.openxmlformats.org/officeDocument/2006/math"/>
-    <ds:schemaRef ds:uri="http://schemas.microsoft.com/office/word/2010/wordml"/>
-    <ds:schemaRef ds:uri="http://schemas.openxmlformats.org/drawingml/2006/wordprocessingDrawing"/>
-    <ds:schemaRef ds:uri="http://schemas.openxmlformats.org/drawingml/2006/main"/>
-    <ds:schemaRef ds:uri="http://schemas.microsoft.com/office/word/2010/wordprocessingDrawing"/>
-    <ds:schemaRef ds:uri="http://schemas.openxmlformats.org/markup-compatibility/2006"/>
-    <ds:schemaRef ds:uri="http://schemas.openxmlformats.org/schemaLibrary/2006/main"/>
-    <ds:schemaRef ds:uri="http://schemas.microsoft.com/office/word/2006/wordml"/>
-    <ds:schemaRef ds:uri="http://schemas.openxmlformats.org/drawingml/2006/chart"/>
-    <ds:schemaRef ds:uri="http://schemas.openxmlformats.org/drawingml/2006/chartDrawing"/>
-    <ds:schemaRef ds:uri="http://schemas.microsoft.com/office/drawing/2007/8/2/chart"/>
-    <ds:schemaRef ds:uri="http://schemas.openxmlformats.org/drawingml/2006/diagram"/>
-    <ds:schemaRef ds:uri="http://schemas.openxmlformats.org/drawingml/2006/picture"/>
-    <ds:schemaRef ds:uri="http://schemas.openxmlformats.org/drawingml/2006/spreadsheetDrawing"/>
-    <ds:schemaRef ds:uri="http://schemas.microsoft.com/office/drawing/2008/diagram"/>
-    <ds:schemaRef ds:uri="urn:schemas-microsoft-com:office:excel"/>
-    <ds:schemaRef ds:uri="urn:schemas-microsoft-com:office:office"/>
-    <ds:schemaRef ds:uri="urn:schemas-microsoft-com:vml"/>
-    <ds:schemaRef ds:uri="urn:schemas-microsoft-com:office:word"/>
-    <ds:schemaRef ds:uri="urn:schemas-microsoft-com:office:powerpoint"/>
-    <ds:schemaRef ds:uri="http://schemas.microsoft.com/office/2006/coverPageProps"/>
-    <ds:schemaRef ds:uri="http://opendope.org/xpaths"/>
-    <ds:schemaRef ds:uri="http://opendope.org/conditions"/>
-    <ds:schemaRef ds:uri="http://opendope.org/questions"/>
-    <ds:schemaRef ds:uri="http://opendope.org/answers"/>
-    <ds:schemaRef ds:uri="http://opendope.org/components"/>
-    <ds:schemaRef ds:uri="http://opendope.org/SmartArt/DataHierarchy"/>
-    <ds:schemaRef ds:uri="http://schemas.openxmlformats.org/officeDocument/2006/bibliography"/>
-    <ds:schemaRef ds:uri="http://schemas.microsoft.com/office/word/2015/wordml/symex"/>
-    <ds:schemaRef ds:uri="http://schemas.microsoft.com/office/word/2016/wordml/cid"/>
-    <ds:schemaRef ds:uri="http://schemas.microsoft.com/office/webextensions/taskpanes/2010/11"/>
-    <ds:schemaRef ds:uri="http://schemas.microsoft.com/office/webextensions/webextension/2010/11"/>
-    <ds:schemaRef ds:uri="http://schemas.openxmlformats.org/drawingml/2006/compatibility"/>
-    <ds:schemaRef ds:uri="http://schemas.openxmlformats.org/drawingml/2006/lockedCanvas"/>
-  </ds:schemaRefs>
+<ds:datastoreItem xmlns:ds="http://schemas.openxmlformats.org/officeDocument/2006/customXml" ds:itemID="{672B7537-4F74-470F-942E-E29758ABDB01}">
+  <ds:schemaRefs/>
 </ds:datastoreItem>
 </file>
 
@@ -6696,7 +6697,7 @@
 </file>
 
 <file path=customXml/itemProps5.xml><?xml version="1.0" encoding="utf-8"?>
-<ds:datastoreItem xmlns:ds="http://schemas.openxmlformats.org/officeDocument/2006/customXml" ds:itemID="{FF4CACD4-7DD1-4D96-803D-569C7C52646E}">
+<ds:datastoreItem xmlns:ds="http://schemas.openxmlformats.org/officeDocument/2006/customXml" ds:itemID="{6ABEEA8D-A583-45E1-8E29-BA73D4A4B98A}">
   <ds:schemaRefs>
     <ds:schemaRef ds:uri="http://schemas.openxmlformats.org/officeDocument/2006/bibliography"/>
   </ds:schemaRefs>

</xml_diff>